<commit_message>
Fixed sensors and input variables
</commit_message>
<xml_diff>
--- a/Wee Stinky Monitor Sensors.docx
+++ b/Wee Stinky Monitor Sensors.docx
@@ -53,6 +53,11 @@
       <w:r>
         <w:t>. This device has known surface area, and issues a pulse every time that the wheel makes a full revolution. This allows for timing of pulses to map the flow rate, Q.</w:t>
       </w:r>
+      <w:r>
+        <w:t xml:space="preserve"> In this case, this is measured by a </w:t>
+      </w:r>
+      <w:bookmarkStart w:id="0" w:name="_GoBack"/>
+      <w:bookmarkEnd w:id="0"/>
     </w:p>
     <w:p>
       <w:pPr>
@@ -122,8 +127,6 @@
         <w:tab/>
         <w:t>Temperature is measured using a waterproof DS18S20 digital thermometer. The output is a direct number in °C, which is processed with the rest of the incoming data.</w:t>
       </w:r>
-      <w:bookmarkStart w:id="0" w:name="_GoBack"/>
-      <w:bookmarkEnd w:id="0"/>
     </w:p>
     <w:p>
       <w:pPr>

</xml_diff>